<commit_message>
add smthg in weekly
</commit_message>
<xml_diff>
--- a/Y. Team/Meeting notes/Meeting_Notes_08_06.docx
+++ b/Y. Team/Meeting notes/Meeting_Notes_08_06.docx
@@ -37,6 +37,12 @@
         </w:rPr>
         <w:t>Laws and regulation</w:t>
       </w:r>
+      <w:r>
+        <w:rPr>
+          <w:lang w:val="en-US"/>
+        </w:rPr>
+        <w:t>: modify it</w:t>
+      </w:r>
     </w:p>
     <w:p>
       <w:pPr>
@@ -164,6 +170,12 @@
           <w:lang w:val="en-US"/>
         </w:rPr>
         <w:t>Logic model</w:t>
+      </w:r>
+      <w:r>
+        <w:rPr>
+          <w:lang w:val="en-US"/>
+        </w:rPr>
+        <w:t>: suppress one sentence in long term outcome and modify the other with the picture of last Thursday’s meeting</w:t>
       </w:r>
       <w:bookmarkStart w:id="0" w:name="_GoBack"/>
       <w:bookmarkEnd w:id="0"/>

</xml_diff>